<commit_message>
Updated the lesson plan
</commit_message>
<xml_diff>
--- a/Notes/CS296N-LP-WK02D1-W16-Views.docx
+++ b/Notes/CS296N-LP-WK02D1-W16-Views.docx
@@ -65,8 +65,6 @@
             </w:r>
           </w:p>
         </w:tc>
-        <w:bookmarkStart w:id="0" w:name="_GoBack"/>
-        <w:bookmarkEnd w:id="0"/>
       </w:tr>
       <w:tr>
         <w:tc>
@@ -248,17 +246,143 @@
         <w:spacing w:line="240" w:lineRule="auto"/>
       </w:pPr>
       <w:r>
-        <w:t xml:space="preserve">We skipped </w:t>
+        <w:t>Overview of MVC</w:t>
+      </w:r>
+      <w:r>
+        <w:br/>
+        <w:t>What are the advantages and disadvantages of ASP.NET MVC?</w:t>
       </w:r>
     </w:p>
     <w:p>
       <w:pPr>
+        <w:pStyle w:val="ListParagraph"/>
+        <w:numPr>
+          <w:ilvl w:val="0"/>
+          <w:numId w:val="11"/>
+        </w:numPr>
+        <w:spacing w:line="240" w:lineRule="auto"/>
+      </w:pPr>
+      <w:r>
+        <w:t>We postponed our discussion of publishing to Azure</w:t>
+      </w:r>
+    </w:p>
+    <w:p>
+      <w:pPr>
+        <w:pStyle w:val="ListParagraph"/>
+        <w:numPr>
+          <w:ilvl w:val="0"/>
+          <w:numId w:val="11"/>
+        </w:numPr>
+        <w:spacing w:line="240" w:lineRule="auto"/>
+      </w:pPr>
+      <w:r>
+        <w:t>We looked at controllers</w:t>
+      </w:r>
+      <w:r>
+        <w:br/>
+        <w:t>What does a controller do? How do we create them? How are they related to URLs? How are they related to views?</w:t>
+      </w:r>
+    </w:p>
+    <w:p>
+      <w:pPr>
+        <w:pStyle w:val="ListParagraph"/>
+        <w:numPr>
+          <w:ilvl w:val="0"/>
+          <w:numId w:val="11"/>
+        </w:numPr>
+        <w:spacing w:line="240" w:lineRule="auto"/>
+      </w:pPr>
+      <w:r>
+        <w:t>Look at last week’s in-class tutorial exercise</w:t>
+      </w:r>
+    </w:p>
+    <w:p>
+      <w:pPr>
+        <w:spacing w:line="240" w:lineRule="auto"/>
+        <w:rPr>
+          <w:b/>
+        </w:rPr>
+      </w:pPr>
+      <w:r>
+        <w:rPr>
+          <w:b/>
+        </w:rPr>
+        <w:t>Views</w:t>
+      </w:r>
+    </w:p>
+    <w:p>
+      <w:pPr>
+        <w:pStyle w:val="ListParagraph"/>
+        <w:numPr>
+          <w:ilvl w:val="0"/>
+          <w:numId w:val="14"/>
+        </w:numPr>
+        <w:spacing w:line="240" w:lineRule="auto"/>
+      </w:pPr>
+      <w:r>
+        <w:t>Continue the MVC Movie Tutorial with Adding a Controller:</w:t>
+      </w:r>
+      <w:r>
+        <w:br/>
+      </w:r>
+      <w:hyperlink r:id="rId7" w:history="1">
+        <w:r>
+          <w:rPr>
+            <w:rStyle w:val="Hyperlink"/>
+          </w:rPr>
+          <w:t>https://docs.microsoft.com/en-us/aspnet/core/tutorials/first-mvc-app/adding-view</w:t>
+        </w:r>
+      </w:hyperlink>
+    </w:p>
+    <w:p>
+      <w:pPr>
+        <w:pStyle w:val="ListParagraph"/>
+        <w:numPr>
+          <w:ilvl w:val="0"/>
+          <w:numId w:val="14"/>
+        </w:numPr>
+        <w:spacing w:line="240" w:lineRule="auto"/>
+      </w:pPr>
+      <w:r>
+        <w:t xml:space="preserve">Add a </w:t>
+      </w:r>
+      <w:proofErr w:type="spellStart"/>
+      <w:r>
+        <w:t>ViewBag</w:t>
+      </w:r>
+      <w:proofErr w:type="spellEnd"/>
+      <w:r>
+        <w:br/>
+      </w:r>
+      <w:bookmarkStart w:id="0" w:name="_GoBack"/>
+      <w:bookmarkEnd w:id="0"/>
+    </w:p>
+    <w:p>
+      <w:pPr>
+        <w:pStyle w:val="ListParagraph"/>
+        <w:numPr>
+          <w:ilvl w:val="0"/>
+          <w:numId w:val="14"/>
+        </w:numPr>
+        <w:spacing w:line="240" w:lineRule="auto"/>
+      </w:pPr>
+      <w:r>
+        <w:t>Try creating an Empty MVC site (like Freeman does)</w:t>
+      </w:r>
+    </w:p>
+    <w:p>
+      <w:pPr>
+        <w:spacing w:line="240" w:lineRule="auto"/>
+      </w:pPr>
+    </w:p>
+    <w:p>
+      <w:pPr>
         <w:spacing w:line="240" w:lineRule="auto"/>
       </w:pPr>
     </w:p>
     <w:sectPr>
-      <w:headerReference w:type="default" r:id="rId7"/>
-      <w:footerReference w:type="default" r:id="rId8"/>
+      <w:headerReference w:type="default" r:id="rId8"/>
+      <w:footerReference w:type="default" r:id="rId9"/>
       <w:pgSz w:w="12240" w:h="15840"/>
       <w:pgMar w:top="1440" w:right="1440" w:bottom="1440" w:left="1440" w:header="720" w:footer="720" w:gutter="0"/>
       <w:cols w:space="720"/>
@@ -405,7 +529,7 @@
   <w:abstractNum w:abstractNumId="0">
     <w:nsid w:val="FFFFFF1D"/>
     <w:multiLevelType w:val="multilevel"/>
-    <w:tmpl w:val="10A00A60"/>
+    <w:tmpl w:val="82EE43F8"/>
     <w:lvl w:ilvl="0">
       <w:start w:val="1"/>
       <w:numFmt w:val="bullet"/>
@@ -1602,6 +1726,232 @@
     </w:lvl>
   </w:abstractNum>
   <w:abstractNum w:abstractNumId="10">
+    <w:nsid w:val="198D63EA"/>
+    <w:multiLevelType w:val="hybridMultilevel"/>
+    <w:tmpl w:val="AD6ED504"/>
+    <w:lvl w:ilvl="0" w:tplc="04090001">
+      <w:start w:val="1"/>
+      <w:numFmt w:val="bullet"/>
+      <w:lvlText w:val=""/>
+      <w:lvlJc w:val="left"/>
+      <w:pPr>
+        <w:ind w:left="720" w:hanging="360"/>
+      </w:pPr>
+      <w:rPr>
+        <w:rFonts w:ascii="Symbol" w:hAnsi="Symbol" w:hint="default"/>
+      </w:rPr>
+    </w:lvl>
+    <w:lvl w:ilvl="1" w:tplc="04090003" w:tentative="1">
+      <w:start w:val="1"/>
+      <w:numFmt w:val="bullet"/>
+      <w:lvlText w:val="o"/>
+      <w:lvlJc w:val="left"/>
+      <w:pPr>
+        <w:ind w:left="1440" w:hanging="360"/>
+      </w:pPr>
+      <w:rPr>
+        <w:rFonts w:ascii="Courier New" w:hAnsi="Courier New" w:cs="Courier New" w:hint="default"/>
+      </w:rPr>
+    </w:lvl>
+    <w:lvl w:ilvl="2" w:tplc="04090005" w:tentative="1">
+      <w:start w:val="1"/>
+      <w:numFmt w:val="bullet"/>
+      <w:lvlText w:val=""/>
+      <w:lvlJc w:val="left"/>
+      <w:pPr>
+        <w:ind w:left="2160" w:hanging="360"/>
+      </w:pPr>
+      <w:rPr>
+        <w:rFonts w:ascii="Wingdings" w:hAnsi="Wingdings" w:hint="default"/>
+      </w:rPr>
+    </w:lvl>
+    <w:lvl w:ilvl="3" w:tplc="04090001" w:tentative="1">
+      <w:start w:val="1"/>
+      <w:numFmt w:val="bullet"/>
+      <w:lvlText w:val=""/>
+      <w:lvlJc w:val="left"/>
+      <w:pPr>
+        <w:ind w:left="2880" w:hanging="360"/>
+      </w:pPr>
+      <w:rPr>
+        <w:rFonts w:ascii="Symbol" w:hAnsi="Symbol" w:hint="default"/>
+      </w:rPr>
+    </w:lvl>
+    <w:lvl w:ilvl="4" w:tplc="04090003" w:tentative="1">
+      <w:start w:val="1"/>
+      <w:numFmt w:val="bullet"/>
+      <w:lvlText w:val="o"/>
+      <w:lvlJc w:val="left"/>
+      <w:pPr>
+        <w:ind w:left="3600" w:hanging="360"/>
+      </w:pPr>
+      <w:rPr>
+        <w:rFonts w:ascii="Courier New" w:hAnsi="Courier New" w:cs="Courier New" w:hint="default"/>
+      </w:rPr>
+    </w:lvl>
+    <w:lvl w:ilvl="5" w:tplc="04090005" w:tentative="1">
+      <w:start w:val="1"/>
+      <w:numFmt w:val="bullet"/>
+      <w:lvlText w:val=""/>
+      <w:lvlJc w:val="left"/>
+      <w:pPr>
+        <w:ind w:left="4320" w:hanging="360"/>
+      </w:pPr>
+      <w:rPr>
+        <w:rFonts w:ascii="Wingdings" w:hAnsi="Wingdings" w:hint="default"/>
+      </w:rPr>
+    </w:lvl>
+    <w:lvl w:ilvl="6" w:tplc="04090001" w:tentative="1">
+      <w:start w:val="1"/>
+      <w:numFmt w:val="bullet"/>
+      <w:lvlText w:val=""/>
+      <w:lvlJc w:val="left"/>
+      <w:pPr>
+        <w:ind w:left="5040" w:hanging="360"/>
+      </w:pPr>
+      <w:rPr>
+        <w:rFonts w:ascii="Symbol" w:hAnsi="Symbol" w:hint="default"/>
+      </w:rPr>
+    </w:lvl>
+    <w:lvl w:ilvl="7" w:tplc="04090003" w:tentative="1">
+      <w:start w:val="1"/>
+      <w:numFmt w:val="bullet"/>
+      <w:lvlText w:val="o"/>
+      <w:lvlJc w:val="left"/>
+      <w:pPr>
+        <w:ind w:left="5760" w:hanging="360"/>
+      </w:pPr>
+      <w:rPr>
+        <w:rFonts w:ascii="Courier New" w:hAnsi="Courier New" w:cs="Courier New" w:hint="default"/>
+      </w:rPr>
+    </w:lvl>
+    <w:lvl w:ilvl="8" w:tplc="04090005" w:tentative="1">
+      <w:start w:val="1"/>
+      <w:numFmt w:val="bullet"/>
+      <w:lvlText w:val=""/>
+      <w:lvlJc w:val="left"/>
+      <w:pPr>
+        <w:ind w:left="6480" w:hanging="360"/>
+      </w:pPr>
+      <w:rPr>
+        <w:rFonts w:ascii="Wingdings" w:hAnsi="Wingdings" w:hint="default"/>
+      </w:rPr>
+    </w:lvl>
+  </w:abstractNum>
+  <w:abstractNum w:abstractNumId="11">
+    <w:nsid w:val="32F0568E"/>
+    <w:multiLevelType w:val="hybridMultilevel"/>
+    <w:tmpl w:val="8FA421E6"/>
+    <w:lvl w:ilvl="0" w:tplc="04090001">
+      <w:start w:val="1"/>
+      <w:numFmt w:val="bullet"/>
+      <w:lvlText w:val=""/>
+      <w:lvlJc w:val="left"/>
+      <w:pPr>
+        <w:ind w:left="720" w:hanging="360"/>
+      </w:pPr>
+      <w:rPr>
+        <w:rFonts w:ascii="Symbol" w:hAnsi="Symbol" w:hint="default"/>
+      </w:rPr>
+    </w:lvl>
+    <w:lvl w:ilvl="1" w:tplc="04090003" w:tentative="1">
+      <w:start w:val="1"/>
+      <w:numFmt w:val="bullet"/>
+      <w:lvlText w:val="o"/>
+      <w:lvlJc w:val="left"/>
+      <w:pPr>
+        <w:ind w:left="1440" w:hanging="360"/>
+      </w:pPr>
+      <w:rPr>
+        <w:rFonts w:ascii="Courier New" w:hAnsi="Courier New" w:cs="Courier New" w:hint="default"/>
+      </w:rPr>
+    </w:lvl>
+    <w:lvl w:ilvl="2" w:tplc="04090005" w:tentative="1">
+      <w:start w:val="1"/>
+      <w:numFmt w:val="bullet"/>
+      <w:lvlText w:val=""/>
+      <w:lvlJc w:val="left"/>
+      <w:pPr>
+        <w:ind w:left="2160" w:hanging="360"/>
+      </w:pPr>
+      <w:rPr>
+        <w:rFonts w:ascii="Wingdings" w:hAnsi="Wingdings" w:hint="default"/>
+      </w:rPr>
+    </w:lvl>
+    <w:lvl w:ilvl="3" w:tplc="04090001" w:tentative="1">
+      <w:start w:val="1"/>
+      <w:numFmt w:val="bullet"/>
+      <w:lvlText w:val=""/>
+      <w:lvlJc w:val="left"/>
+      <w:pPr>
+        <w:ind w:left="2880" w:hanging="360"/>
+      </w:pPr>
+      <w:rPr>
+        <w:rFonts w:ascii="Symbol" w:hAnsi="Symbol" w:hint="default"/>
+      </w:rPr>
+    </w:lvl>
+    <w:lvl w:ilvl="4" w:tplc="04090003" w:tentative="1">
+      <w:start w:val="1"/>
+      <w:numFmt w:val="bullet"/>
+      <w:lvlText w:val="o"/>
+      <w:lvlJc w:val="left"/>
+      <w:pPr>
+        <w:ind w:left="3600" w:hanging="360"/>
+      </w:pPr>
+      <w:rPr>
+        <w:rFonts w:ascii="Courier New" w:hAnsi="Courier New" w:cs="Courier New" w:hint="default"/>
+      </w:rPr>
+    </w:lvl>
+    <w:lvl w:ilvl="5" w:tplc="04090005" w:tentative="1">
+      <w:start w:val="1"/>
+      <w:numFmt w:val="bullet"/>
+      <w:lvlText w:val=""/>
+      <w:lvlJc w:val="left"/>
+      <w:pPr>
+        <w:ind w:left="4320" w:hanging="360"/>
+      </w:pPr>
+      <w:rPr>
+        <w:rFonts w:ascii="Wingdings" w:hAnsi="Wingdings" w:hint="default"/>
+      </w:rPr>
+    </w:lvl>
+    <w:lvl w:ilvl="6" w:tplc="04090001" w:tentative="1">
+      <w:start w:val="1"/>
+      <w:numFmt w:val="bullet"/>
+      <w:lvlText w:val=""/>
+      <w:lvlJc w:val="left"/>
+      <w:pPr>
+        <w:ind w:left="5040" w:hanging="360"/>
+      </w:pPr>
+      <w:rPr>
+        <w:rFonts w:ascii="Symbol" w:hAnsi="Symbol" w:hint="default"/>
+      </w:rPr>
+    </w:lvl>
+    <w:lvl w:ilvl="7" w:tplc="04090003" w:tentative="1">
+      <w:start w:val="1"/>
+      <w:numFmt w:val="bullet"/>
+      <w:lvlText w:val="o"/>
+      <w:lvlJc w:val="left"/>
+      <w:pPr>
+        <w:ind w:left="5760" w:hanging="360"/>
+      </w:pPr>
+      <w:rPr>
+        <w:rFonts w:ascii="Courier New" w:hAnsi="Courier New" w:cs="Courier New" w:hint="default"/>
+      </w:rPr>
+    </w:lvl>
+    <w:lvl w:ilvl="8" w:tplc="04090005" w:tentative="1">
+      <w:start w:val="1"/>
+      <w:numFmt w:val="bullet"/>
+      <w:lvlText w:val=""/>
+      <w:lvlJc w:val="left"/>
+      <w:pPr>
+        <w:ind w:left="6480" w:hanging="360"/>
+      </w:pPr>
+      <w:rPr>
+        <w:rFonts w:ascii="Wingdings" w:hAnsi="Wingdings" w:hint="default"/>
+      </w:rPr>
+    </w:lvl>
+  </w:abstractNum>
+  <w:abstractNum w:abstractNumId="12">
     <w:nsid w:val="5A4B4214"/>
     <w:multiLevelType w:val="hybridMultilevel"/>
     <w:tmpl w:val="7C9CDD1E"/>
@@ -1714,7 +2064,7 @@
       </w:rPr>
     </w:lvl>
   </w:abstractNum>
-  <w:abstractNum w:abstractNumId="11">
+  <w:abstractNum w:abstractNumId="13">
     <w:nsid w:val="669654E6"/>
     <w:multiLevelType w:val="hybridMultilevel"/>
     <w:tmpl w:val="89C616A2"/>
@@ -1858,10 +2208,16 @@
     <w:abstractNumId w:val="0"/>
   </w:num>
   <w:num w:numId="11">
-    <w:abstractNumId w:val="11"/>
+    <w:abstractNumId w:val="13"/>
   </w:num>
   <w:num w:numId="12">
+    <w:abstractNumId w:val="12"/>
+  </w:num>
+  <w:num w:numId="13">
     <w:abstractNumId w:val="10"/>
+  </w:num>
+  <w:num w:numId="14">
+    <w:abstractNumId w:val="11"/>
   </w:num>
 </w:numbering>
 </file>

</xml_diff>